<commit_message>
insert order กับ payment สำเร็จ
</commit_message>
<xml_diff>
--- a/insert.docx
+++ b/insert.docx
@@ -1,13 +1,45 @@
 
 <file path=word/document.xml><?xml version="1.0" encoding="utf-8"?>
-<w:document xmlns:wpc="http://schemas.microsoft.com/office/word/2010/wordprocessingCanvas" xmlns:mo="http://schemas.microsoft.com/office/mac/office/2008/main" xmlns:mc="http://schemas.openxmlformats.org/markup-compatibility/2006" xmlns:mv="urn:schemas-microsoft-com:mac:vml" xmlns:o="urn:schemas-microsoft-com:office:office" xmlns:r="http://schemas.openxmlformats.org/officeDocument/2006/relationships" xmlns:m="http://schemas.openxmlformats.org/officeDocument/2006/math" xmlns:v="urn:schemas-microsoft-com:vml" xmlns:wp14="http://schemas.microsoft.com/office/word/2010/wordprocessingDrawing" xmlns:wp="http://schemas.openxmlformats.org/drawingml/2006/wordprocessingDrawing" xmlns:w10="urn:schemas-microsoft-com:office:word" xmlns:w="http://schemas.openxmlformats.org/wordprocessingml/2006/main" xmlns:w14="http://schemas.microsoft.com/office/word/2010/wordml" xmlns:w15="http://schemas.microsoft.com/office/word/2012/wordml" xmlns:wpg="http://schemas.microsoft.com/office/word/2010/wordprocessingGroup" xmlns:wpi="http://schemas.microsoft.com/office/word/2010/wordprocessingInk" xmlns:wne="http://schemas.microsoft.com/office/word/2006/wordml" xmlns:wps="http://schemas.microsoft.com/office/word/2010/wordprocessingShape" mc:Ignorable="w14 w15 wp14">
+<w:document xmlns:wpc="http://schemas.microsoft.com/office/word/2010/wordprocessingCanvas" xmlns:cx="http://schemas.microsoft.com/office/drawing/2014/chartex" xmlns:cx1="http://schemas.microsoft.com/office/drawing/2015/9/8/chartex" xmlns:cx2="http://schemas.microsoft.com/office/drawing/2015/10/21/chartex" xmlns:cx3="http://schemas.microsoft.com/office/drawing/2016/5/9/chartex" xmlns:cx4="http://schemas.microsoft.com/office/drawing/2016/5/10/chartex" xmlns:cx5="http://schemas.microsoft.com/office/drawing/2016/5/11/chartex" xmlns:cx6="http://schemas.microsoft.com/office/drawing/2016/5/12/chartex" xmlns:cx7="http://schemas.microsoft.com/office/drawing/2016/5/13/chartex" xmlns:cx8="http://schemas.microsoft.com/office/drawing/2016/5/14/chartex" xmlns:mc="http://schemas.openxmlformats.org/markup-compatibility/2006" xmlns:aink="http://schemas.microsoft.com/office/drawing/2016/ink" xmlns:am3d="http://schemas.microsoft.com/office/drawing/2017/model3d" xmlns:o="urn:schemas-microsoft-com:office:office" xmlns:r="http://schemas.openxmlformats.org/officeDocument/2006/relationships" xmlns:m="http://schemas.openxmlformats.org/officeDocument/2006/math" xmlns:v="urn:schemas-microsoft-com:vml" xmlns:wp14="http://schemas.microsoft.com/office/word/2010/wordprocessingDrawing" xmlns:wp="http://schemas.openxmlformats.org/drawingml/2006/wordprocessingDrawing" xmlns:w10="urn:schemas-microsoft-com:office:word" xmlns:w="http://schemas.openxmlformats.org/wordprocessingml/2006/main" xmlns:w14="http://schemas.microsoft.com/office/word/2010/wordml" xmlns:w15="http://schemas.microsoft.com/office/word/2012/wordml" xmlns:w16cid="http://schemas.microsoft.com/office/word/2016/wordml/cid" xmlns:w16se="http://schemas.microsoft.com/office/word/2015/wordml/symex" xmlns:wpg="http://schemas.microsoft.com/office/word/2010/wordprocessingGroup" xmlns:wpi="http://schemas.microsoft.com/office/word/2010/wordprocessingInk" xmlns:wne="http://schemas.microsoft.com/office/word/2006/wordml" xmlns:wps="http://schemas.microsoft.com/office/word/2010/wordprocessingShape" mc:Ignorable="w14 w15 w16se w16cid wp14">
   <w:body>
     <w:p>
       <w:r>
-        <w:t xml:space="preserve">INSERT INTO `User_member` </w:t>
-      </w:r>
-      <w:r>
-        <w:t xml:space="preserve">(`id_user`, `Name`, `LastName`, `Email`, `Tel`, `Address`, `City`, `State`, `Country`, `Zip`, `Password`) VALUES ('0', 'Admin', 'Fumin', 'Luxor@info.com', '099-999-9999', '555/55 </w:t>
+        <w:t>INSERT INTO `</w:t>
+      </w:r>
+      <w:proofErr w:type="spellStart"/>
+      <w:r>
+        <w:t>User_member</w:t>
+      </w:r>
+      <w:proofErr w:type="spellEnd"/>
+      <w:r>
+        <w:t xml:space="preserve">` </w:t>
+      </w:r>
+      <w:r>
+        <w:t>(`</w:t>
+      </w:r>
+      <w:proofErr w:type="spellStart"/>
+      <w:r>
+        <w:t>id_user</w:t>
+      </w:r>
+      <w:proofErr w:type="spellEnd"/>
+      <w:r>
+        <w:t>`, `Name`, `</w:t>
+      </w:r>
+      <w:proofErr w:type="spellStart"/>
+      <w:r>
+        <w:t>LastName</w:t>
+      </w:r>
+      <w:proofErr w:type="spellEnd"/>
+      <w:r>
+        <w:t>`, `Email`, `Tel`, `Address`, `City`, `State`, `Country`, `Zip`, `Password`) VALUES ('0', 'Admin', '</w:t>
+      </w:r>
+      <w:proofErr w:type="spellStart"/>
+      <w:r>
+        <w:t>Fumin</w:t>
+      </w:r>
+      <w:proofErr w:type="spellEnd"/>
+      <w:r>
+        <w:t xml:space="preserve">', 'Luxor@info.com', '099-999-9999', '555/55 </w:t>
       </w:r>
       <w:r>
         <w:rPr>
@@ -88,10 +120,48 @@
           <w:szCs w:val="16"/>
           <w:shd w:val="clear" w:color="auto" w:fill="EEEEEE"/>
         </w:rPr>
-        <w:t>`TypeProduct`</w:t>
-      </w:r>
-      <w:r>
-        <w:t xml:space="preserve"> (`id_typeProduct`, `nameTypeProduct`) VALUES (</w:t>
+        <w:t>`</w:t>
+      </w:r>
+      <w:proofErr w:type="spellStart"/>
+      <w:r>
+        <w:rPr>
+          <w:rFonts w:ascii="Courier New" w:hAnsi="Courier New" w:cs="Courier New"/>
+          <w:color w:val="222222"/>
+          <w:sz w:val="16"/>
+          <w:szCs w:val="16"/>
+          <w:shd w:val="clear" w:color="auto" w:fill="EEEEEE"/>
+        </w:rPr>
+        <w:t>TypeProduct</w:t>
+      </w:r>
+      <w:proofErr w:type="spellEnd"/>
+      <w:r>
+        <w:rPr>
+          <w:rFonts w:ascii="Courier New" w:hAnsi="Courier New" w:cs="Courier New"/>
+          <w:color w:val="222222"/>
+          <w:sz w:val="16"/>
+          <w:szCs w:val="16"/>
+          <w:shd w:val="clear" w:color="auto" w:fill="EEEEEE"/>
+        </w:rPr>
+        <w:t>`</w:t>
+      </w:r>
+      <w:r>
+        <w:t xml:space="preserve"> (`</w:t>
+      </w:r>
+      <w:proofErr w:type="spellStart"/>
+      <w:r>
+        <w:t>id_typeProduct</w:t>
+      </w:r>
+      <w:proofErr w:type="spellEnd"/>
+      <w:r>
+        <w:t>`, `</w:t>
+      </w:r>
+      <w:proofErr w:type="spellStart"/>
+      <w:r>
+        <w:t>nameTypeProduct</w:t>
+      </w:r>
+      <w:proofErr w:type="spellEnd"/>
+      <w:r>
+        <w:t>`) VALUES (</w:t>
       </w:r>
       <w:r>
         <w:rPr>
@@ -111,8 +181,13 @@
         <w:t>เสื้อผ้า</w:t>
       </w:r>
       <w:r>
-        <w:t>'),(</w:t>
-      </w:r>
+        <w:t>'</w:t>
+      </w:r>
+      <w:proofErr w:type="gramStart"/>
+      <w:r>
+        <w:t>),(</w:t>
+      </w:r>
+      <w:proofErr w:type="gramEnd"/>
       <w:r>
         <w:rPr>
           <w:rFonts w:cs="Cordia New"/>
@@ -219,13 +294,125 @@
     </w:p>
     <w:p>
       <w:r>
-        <w:t>INSERT INTO `store` (`id_store`, `NameStore`, `AvatarStore`, `AddressStore`, `TelStore`, `CityStore`, `StateStore`, `ZipStore`, `CountryStore`, `EmailStore`, `Password`, `textStory`</w:t>
+        <w:t>INSERT INTO `store` (`</w:t>
+      </w:r>
+      <w:proofErr w:type="spellStart"/>
+      <w:r>
+        <w:t>id_store</w:t>
+      </w:r>
+      <w:proofErr w:type="spellEnd"/>
+      <w:r>
+        <w:t>`, `</w:t>
+      </w:r>
+      <w:proofErr w:type="spellStart"/>
+      <w:r>
+        <w:t>NameStore</w:t>
+      </w:r>
+      <w:proofErr w:type="spellEnd"/>
+      <w:r>
+        <w:t>`, `</w:t>
+      </w:r>
+      <w:proofErr w:type="spellStart"/>
+      <w:r>
+        <w:t>AvatarStore</w:t>
+      </w:r>
+      <w:proofErr w:type="spellEnd"/>
+      <w:r>
+        <w:t>`, `</w:t>
+      </w:r>
+      <w:proofErr w:type="spellStart"/>
+      <w:r>
+        <w:t>AddressStore</w:t>
+      </w:r>
+      <w:proofErr w:type="spellEnd"/>
+      <w:r>
+        <w:t>`, `</w:t>
+      </w:r>
+      <w:proofErr w:type="spellStart"/>
+      <w:r>
+        <w:t>TelStore</w:t>
+      </w:r>
+      <w:proofErr w:type="spellEnd"/>
+      <w:r>
+        <w:t>`, `</w:t>
+      </w:r>
+      <w:proofErr w:type="spellStart"/>
+      <w:r>
+        <w:t>CityStore</w:t>
+      </w:r>
+      <w:proofErr w:type="spellEnd"/>
+      <w:r>
+        <w:t>`, `</w:t>
+      </w:r>
+      <w:proofErr w:type="spellStart"/>
+      <w:r>
+        <w:t>StateStore</w:t>
+      </w:r>
+      <w:proofErr w:type="spellEnd"/>
+      <w:r>
+        <w:t>`, `</w:t>
+      </w:r>
+      <w:proofErr w:type="spellStart"/>
+      <w:r>
+        <w:t>ZipStore</w:t>
+      </w:r>
+      <w:proofErr w:type="spellEnd"/>
+      <w:r>
+        <w:t>`, `</w:t>
+      </w:r>
+      <w:proofErr w:type="spellStart"/>
+      <w:r>
+        <w:t>CountryStore</w:t>
+      </w:r>
+      <w:proofErr w:type="spellEnd"/>
+      <w:r>
+        <w:t>`, `</w:t>
+      </w:r>
+      <w:proofErr w:type="spellStart"/>
+      <w:r>
+        <w:t>EmailStore</w:t>
+      </w:r>
+      <w:proofErr w:type="spellEnd"/>
+      <w:r>
+        <w:t>`, `Password`, `</w:t>
+      </w:r>
+      <w:proofErr w:type="spellStart"/>
+      <w:r>
+        <w:t>textStory</w:t>
+      </w:r>
+      <w:proofErr w:type="spellEnd"/>
+      <w:r>
+        <w:t>`</w:t>
       </w:r>
       <w:r>
         <w:t>,</w:t>
       </w:r>
       <w:r>
-        <w:t xml:space="preserve"> `nameAccountStore`, `numberStorebank`, `namebank`</w:t>
+        <w:t xml:space="preserve"> `</w:t>
+      </w:r>
+      <w:proofErr w:type="spellStart"/>
+      <w:r>
+        <w:t>nameAccountStore</w:t>
+      </w:r>
+      <w:proofErr w:type="spellEnd"/>
+      <w:r>
+        <w:t>`, `</w:t>
+      </w:r>
+      <w:proofErr w:type="spellStart"/>
+      <w:r>
+        <w:t>numberStorebank</w:t>
+      </w:r>
+      <w:proofErr w:type="spellEnd"/>
+      <w:r>
+        <w:t>`, `</w:t>
+      </w:r>
+      <w:proofErr w:type="spellStart"/>
+      <w:r>
+        <w:t>namebank</w:t>
+      </w:r>
+      <w:proofErr w:type="spellEnd"/>
+      <w:r>
+        <w:t>`</w:t>
       </w:r>
       <w:r>
         <w:t>) VALUES ('</w:t>
@@ -553,9 +740,11 @@
       <w:r>
         <w:t>'</w:t>
       </w:r>
+      <w:proofErr w:type="spellStart"/>
       <w:r>
         <w:t>krungthai</w:t>
       </w:r>
+      <w:proofErr w:type="spellEnd"/>
       <w:r>
         <w:t>'</w:t>
       </w:r>
@@ -571,7 +760,15 @@
         <w:t>'</w:t>
       </w:r>
       <w:r>
-        <w:t xml:space="preserve">&lt;h3&gt;Folkcharm </w:t>
+        <w:t>&lt;h3&gt;</w:t>
+      </w:r>
+      <w:proofErr w:type="spellStart"/>
+      <w:r>
+        <w:t>Folkcharm</w:t>
+      </w:r>
+      <w:proofErr w:type="spellEnd"/>
+      <w:r>
+        <w:t xml:space="preserve"> </w:t>
       </w:r>
       <w:r>
         <w:rPr>
@@ -681,7 +878,15 @@
         <w:t>แบรนด์</w:t>
       </w:r>
       <w:r>
-        <w:t xml:space="preserve"> Folkcharm </w:t>
+        <w:t xml:space="preserve"> </w:t>
+      </w:r>
+      <w:proofErr w:type="spellStart"/>
+      <w:r>
+        <w:t>Folkcharm</w:t>
+      </w:r>
+      <w:proofErr w:type="spellEnd"/>
+      <w:r>
+        <w:t xml:space="preserve"> </w:t>
       </w:r>
       <w:r>
         <w:rPr>
@@ -758,7 +963,15 @@
         <w:t>ผู้ก่อตั้ง</w:t>
       </w:r>
       <w:r>
-        <w:t xml:space="preserve"> FolkCharm Crafts </w:t>
+        <w:t xml:space="preserve"> </w:t>
+      </w:r>
+      <w:proofErr w:type="spellStart"/>
+      <w:r>
+        <w:t>FolkCharm</w:t>
+      </w:r>
+      <w:proofErr w:type="spellEnd"/>
+      <w:r>
+        <w:t xml:space="preserve"> Crafts </w:t>
       </w:r>
       <w:r>
         <w:rPr>
@@ -832,7 +1045,6 @@
           <w:szCs w:val="22"/>
           <w:cs/>
         </w:rPr>
-        <w:lastRenderedPageBreak/>
         <w:t>ผลิตภัณฑ์ชุมชนที่ชาวบ้านทำมาอย่างยากลำบากและใช้เวลานานไปกับการทำนั้น</w:t>
       </w:r>
       <w:r>
@@ -954,6 +1166,7 @@
     </w:p>
     <w:p>
       <w:r>
+        <w:lastRenderedPageBreak/>
         <w:t xml:space="preserve">'&lt;h3&gt;“ </w:t>
       </w:r>
       <w:r>
@@ -976,7 +1189,15 @@
         <w:t>จะนำมาซึ่งสิ่งที่สวยงามเสมอ</w:t>
       </w:r>
       <w:r>
-        <w:t xml:space="preserve"> ”&lt;/h3&gt;&lt;p&gt;Thaisicha </w:t>
+        <w:t xml:space="preserve"> ”&lt;/h3&gt;&lt;p&gt;</w:t>
+      </w:r>
+      <w:proofErr w:type="spellStart"/>
+      <w:r>
+        <w:t>Thaisicha</w:t>
+      </w:r>
+      <w:proofErr w:type="spellEnd"/>
+      <w:r>
+        <w:t xml:space="preserve"> </w:t>
       </w:r>
       <w:r>
         <w:rPr>
@@ -1226,7 +1447,15 @@
     </w:p>
     <w:p>
       <w:r>
-        <w:t xml:space="preserve">&lt;h3&gt;HandByBoon </w:t>
+        <w:t>&lt;h3&gt;</w:t>
+      </w:r>
+      <w:proofErr w:type="spellStart"/>
+      <w:r>
+        <w:t>HandByBoon</w:t>
+      </w:r>
+      <w:proofErr w:type="spellEnd"/>
+      <w:r>
+        <w:t xml:space="preserve"> </w:t>
       </w:r>
       <w:r>
         <w:rPr>
@@ -1250,6 +1479,7 @@
       <w:r>
         <w:t>&lt;/h3&gt;&lt;p&gt;</w:t>
       </w:r>
+      <w:proofErr w:type="gramStart"/>
       <w:r>
         <w:rPr>
           <w:rFonts w:ascii="Tahoma" w:eastAsia="Tahoma" w:hAnsi="Tahoma" w:cs="Tahoma"/>
@@ -1269,6 +1499,7 @@
         </w:rPr>
         <w:t>ก็คือวัสดุสิ่งทอซึ่งแฝงอยู่ในผลิตภัณฑ์ต่างๆ</w:t>
       </w:r>
+      <w:proofErr w:type="gramEnd"/>
       <w:r>
         <w:t xml:space="preserve"> </w:t>
       </w:r>
@@ -1477,14 +1708,40 @@
         <w:t xml:space="preserve">roduct` </w:t>
       </w:r>
       <w:r>
-        <w:t>(`id_product`, `NameProduct`, `Status`, `PriceProduct`, `discount`, `tax`, `date_input`,</w:t>
+        <w:t>(`</w:t>
+      </w:r>
+      <w:proofErr w:type="spellStart"/>
+      <w:r>
+        <w:t>id_product</w:t>
+      </w:r>
+      <w:proofErr w:type="spellEnd"/>
+      <w:r>
+        <w:t>`, `</w:t>
+      </w:r>
+      <w:proofErr w:type="spellStart"/>
+      <w:r>
+        <w:t>NameProduct</w:t>
+      </w:r>
+      <w:proofErr w:type="spellEnd"/>
+      <w:r>
+        <w:t>`, `Status`, `</w:t>
+      </w:r>
+      <w:proofErr w:type="spellStart"/>
+      <w:r>
+        <w:t>PriceProduct</w:t>
+      </w:r>
+      <w:proofErr w:type="spellEnd"/>
+      <w:r>
+        <w:t>`, `discount`, `tax`, `date_input`,</w:t>
       </w:r>
       <w:r>
         <w:t>`</w:t>
       </w:r>
+      <w:proofErr w:type="spellStart"/>
       <w:r>
         <w:t>productDetail</w:t>
       </w:r>
+      <w:proofErr w:type="spellEnd"/>
       <w:r>
         <w:t>`</w:t>
       </w:r>
@@ -1492,7 +1749,31 @@
         <w:t xml:space="preserve"> ,</w:t>
       </w:r>
       <w:r>
-        <w:t xml:space="preserve"> `textProductDetail`, `id_type`, `id_store`) VALUES ('0', '</w:t>
+        <w:t xml:space="preserve"> `</w:t>
+      </w:r>
+      <w:proofErr w:type="spellStart"/>
+      <w:r>
+        <w:t>textProductDetail</w:t>
+      </w:r>
+      <w:proofErr w:type="spellEnd"/>
+      <w:r>
+        <w:t>`, `</w:t>
+      </w:r>
+      <w:proofErr w:type="spellStart"/>
+      <w:r>
+        <w:t>id_type</w:t>
+      </w:r>
+      <w:proofErr w:type="spellEnd"/>
+      <w:r>
+        <w:t>`, `</w:t>
+      </w:r>
+      <w:proofErr w:type="spellStart"/>
+      <w:r>
+        <w:t>id_store</w:t>
+      </w:r>
+      <w:proofErr w:type="spellEnd"/>
+      <w:r>
+        <w:t>`) VALUES ('0', '</w:t>
       </w:r>
       <w:r>
         <w:rPr>
@@ -1590,14 +1871,43 @@
       <w:r>
         <w:t>INSERT INTO `</w:t>
       </w:r>
+      <w:proofErr w:type="spellStart"/>
       <w:r>
         <w:t>IMGP</w:t>
       </w:r>
       <w:r>
-        <w:t>roduct` (`id_imgProduct`, `Name_img`, `url_</w:t>
-      </w:r>
-      <w:r>
-        <w:t>img`)</w:t>
+        <w:t>roduct</w:t>
+      </w:r>
+      <w:proofErr w:type="spellEnd"/>
+      <w:r>
+        <w:t>` (`</w:t>
+      </w:r>
+      <w:proofErr w:type="spellStart"/>
+      <w:r>
+        <w:t>id_imgProduct</w:t>
+      </w:r>
+      <w:proofErr w:type="spellEnd"/>
+      <w:r>
+        <w:t>`, `</w:t>
+      </w:r>
+      <w:proofErr w:type="spellStart"/>
+      <w:r>
+        <w:t>Name_img</w:t>
+      </w:r>
+      <w:proofErr w:type="spellEnd"/>
+      <w:r>
+        <w:t>`, `</w:t>
+      </w:r>
+      <w:proofErr w:type="spellStart"/>
+      <w:r>
+        <w:t>url_</w:t>
+      </w:r>
+      <w:r>
+        <w:t>img</w:t>
+      </w:r>
+      <w:proofErr w:type="spellEnd"/>
+      <w:r>
+        <w:t>`)</w:t>
       </w:r>
       <w:r>
         <w:t xml:space="preserve"> </w:t>
@@ -1651,8 +1961,55 @@
     <w:p/>
     <w:p>
       <w:r>
-        <w:lastRenderedPageBreak/>
-        <w:t xml:space="preserve">INSERT INTO `imgproductdetail` (`id_imgProductDetail`, `id_product`, `id_imgProduct`, `namethumbProduct`, `urlthumbProduct`, `qty`) VALUES ('0', '1', '1', '1', </w:t>
+        <w:t>INSERT INTO `</w:t>
+      </w:r>
+      <w:proofErr w:type="spellStart"/>
+      <w:r>
+        <w:t>imgproductdetail</w:t>
+      </w:r>
+      <w:proofErr w:type="spellEnd"/>
+      <w:r>
+        <w:t>` (`</w:t>
+      </w:r>
+      <w:proofErr w:type="spellStart"/>
+      <w:r>
+        <w:t>id_imgProductDetail</w:t>
+      </w:r>
+      <w:proofErr w:type="spellEnd"/>
+      <w:r>
+        <w:t>`, `</w:t>
+      </w:r>
+      <w:proofErr w:type="spellStart"/>
+      <w:r>
+        <w:t>id_product</w:t>
+      </w:r>
+      <w:proofErr w:type="spellEnd"/>
+      <w:r>
+        <w:t>`, `</w:t>
+      </w:r>
+      <w:proofErr w:type="spellStart"/>
+      <w:r>
+        <w:t>id_imgProduct</w:t>
+      </w:r>
+      <w:proofErr w:type="spellEnd"/>
+      <w:r>
+        <w:t>`, `</w:t>
+      </w:r>
+      <w:proofErr w:type="spellStart"/>
+      <w:r>
+        <w:t>namethumbProduct</w:t>
+      </w:r>
+      <w:proofErr w:type="spellEnd"/>
+      <w:r>
+        <w:t>`, `</w:t>
+      </w:r>
+      <w:proofErr w:type="spellStart"/>
+      <w:r>
+        <w:t>urlthumbProduct</w:t>
+      </w:r>
+      <w:proofErr w:type="spellEnd"/>
+      <w:r>
+        <w:t xml:space="preserve">`, `qty`) VALUES ('0', '1', '1', '1', </w:t>
       </w:r>
       <w:r>
         <w:t>'images</w:t>
@@ -1660,8 +2017,13 @@
       <w:r>
         <w:t>/</w:t>
       </w:r>
-      <w:r>
-        <w:t>thumbproduct/thumb1.</w:t>
+      <w:proofErr w:type="spellStart"/>
+      <w:r>
+        <w:t>thumbproduct</w:t>
+      </w:r>
+      <w:proofErr w:type="spellEnd"/>
+      <w:r>
+        <w:t>/thumb1.</w:t>
       </w:r>
       <w:r>
         <w:t>png</w:t>
@@ -1675,8 +2037,13 @@
       <w:r>
         <w:t>/</w:t>
       </w:r>
-      <w:r>
-        <w:t>thumbproduct/thumb2.</w:t>
+      <w:proofErr w:type="spellStart"/>
+      <w:r>
+        <w:t>thumbproduct</w:t>
+      </w:r>
+      <w:proofErr w:type="spellEnd"/>
+      <w:r>
+        <w:t>/thumb2.</w:t>
       </w:r>
       <w:r>
         <w:t>png</w:t>
@@ -1699,9 +2066,11 @@
       <w:r>
         <w:t>/</w:t>
       </w:r>
+      <w:proofErr w:type="spellStart"/>
       <w:r>
         <w:t>thumbproduct</w:t>
       </w:r>
+      <w:proofErr w:type="spellEnd"/>
       <w:r>
         <w:t>/</w:t>
       </w:r>
@@ -1715,10 +2084,67 @@
     <w:p/>
     <w:p>
       <w:r>
-        <w:t xml:space="preserve">INSERT INTO `order_product` </w:t>
-      </w:r>
-      <w:r>
-        <w:t>(`id_order`, `id_user`, `Date_order`, `Tax`, `Name`, `LastName`, `Tel`, `Address`, `Zip`, `Send_email_order`, `Totalprice`)</w:t>
+        <w:lastRenderedPageBreak/>
+        <w:t>INSERT INTO `</w:t>
+      </w:r>
+      <w:proofErr w:type="spellStart"/>
+      <w:r>
+        <w:t>order_product</w:t>
+      </w:r>
+      <w:proofErr w:type="spellEnd"/>
+      <w:r>
+        <w:t xml:space="preserve">` </w:t>
+      </w:r>
+      <w:r>
+        <w:t>(`</w:t>
+      </w:r>
+      <w:proofErr w:type="spellStart"/>
+      <w:r>
+        <w:t>id_order</w:t>
+      </w:r>
+      <w:proofErr w:type="spellEnd"/>
+      <w:r>
+        <w:t>`, `</w:t>
+      </w:r>
+      <w:proofErr w:type="spellStart"/>
+      <w:r>
+        <w:t>id_user</w:t>
+      </w:r>
+      <w:proofErr w:type="spellEnd"/>
+      <w:r>
+        <w:t>`, `</w:t>
+      </w:r>
+      <w:proofErr w:type="spellStart"/>
+      <w:r>
+        <w:t>Date_order</w:t>
+      </w:r>
+      <w:proofErr w:type="spellEnd"/>
+      <w:r>
+        <w:t>`, `Tax`, `Name`, `</w:t>
+      </w:r>
+      <w:proofErr w:type="spellStart"/>
+      <w:r>
+        <w:t>LastName</w:t>
+      </w:r>
+      <w:proofErr w:type="spellEnd"/>
+      <w:r>
+        <w:t>`, `Tel`, `Address`, `Zip`, `</w:t>
+      </w:r>
+      <w:proofErr w:type="spellStart"/>
+      <w:r>
+        <w:t>Send_email_order</w:t>
+      </w:r>
+      <w:proofErr w:type="spellEnd"/>
+      <w:r>
+        <w:t>`, `</w:t>
+      </w:r>
+      <w:proofErr w:type="spellStart"/>
+      <w:r>
+        <w:t>Totalprice</w:t>
+      </w:r>
+      <w:proofErr w:type="spellEnd"/>
+      <w:r>
+        <w:t>`)</w:t>
       </w:r>
       <w:r>
         <w:t xml:space="preserve"> </w:t>
@@ -1746,9 +2172,11 @@
       <w:r>
         <w:t>'</w:t>
       </w:r>
+      <w:proofErr w:type="spellStart"/>
       <w:r>
         <w:t>Fumin</w:t>
       </w:r>
+      <w:proofErr w:type="spellEnd"/>
       <w:r>
         <w:t>'</w:t>
       </w:r>
@@ -1880,18 +2308,98 @@
     </w:p>
     <w:p>
       <w:r>
-        <w:t>INSERT INTO `orderproductdetail` (`id_orderDetail`, `id_order`, `id_product`, `qty`, `Price`) VALUES ('0', '1', '1', '1', '4,000'), ('0', '1', '2', '1', '4,000');</w:t>
+        <w:t>INSERT INTO `</w:t>
+      </w:r>
+      <w:proofErr w:type="spellStart"/>
+      <w:r>
+        <w:t>orderproductdetail</w:t>
+      </w:r>
+      <w:proofErr w:type="spellEnd"/>
+      <w:r>
+        <w:t>` (`</w:t>
+      </w:r>
+      <w:proofErr w:type="spellStart"/>
+      <w:r>
+        <w:t>id_orderDetail</w:t>
+      </w:r>
+      <w:proofErr w:type="spellEnd"/>
+      <w:r>
+        <w:t>`, `</w:t>
+      </w:r>
+      <w:proofErr w:type="spellStart"/>
+      <w:r>
+        <w:t>id_order</w:t>
+      </w:r>
+      <w:proofErr w:type="spellEnd"/>
+      <w:r>
+        <w:t>`, `</w:t>
+      </w:r>
+      <w:proofErr w:type="spellStart"/>
+      <w:r>
+        <w:t>id_product</w:t>
+      </w:r>
+      <w:proofErr w:type="spellEnd"/>
+      <w:r>
+        <w:t>`, `qty`, `Price`) VALUES ('0', '1', '1', '1', '4,000'), ('0', '1', '2', '1', '4,000');</w:t>
       </w:r>
     </w:p>
     <w:p/>
     <w:p>
       <w:r>
-        <w:t>INSERT INTO `codepromotion` (`id_Code`, `CodePromotion`, `MatchPercen`) VALUES ('0', 'GFTIRKQL6654', '10');</w:t>
+        <w:t>INSERT INTO `</w:t>
+      </w:r>
+      <w:proofErr w:type="spellStart"/>
+      <w:r>
+        <w:t>codepromotion</w:t>
+      </w:r>
+      <w:proofErr w:type="spellEnd"/>
+      <w:r>
+        <w:t>` (`</w:t>
+      </w:r>
+      <w:proofErr w:type="spellStart"/>
+      <w:r>
+        <w:t>id_Code</w:t>
+      </w:r>
+      <w:proofErr w:type="spellEnd"/>
+      <w:r>
+        <w:t>`, `</w:t>
+      </w:r>
+      <w:proofErr w:type="spellStart"/>
+      <w:r>
+        <w:t>CodePromotion</w:t>
+      </w:r>
+      <w:proofErr w:type="spellEnd"/>
+      <w:r>
+        <w:t>`, `</w:t>
+      </w:r>
+      <w:proofErr w:type="spellStart"/>
+      <w:r>
+        <w:t>MatchPercen</w:t>
+      </w:r>
+      <w:proofErr w:type="spellEnd"/>
+      <w:r>
+        <w:t>`) VALUES ('0', 'GFTIRKQL6654', '10');</w:t>
       </w:r>
     </w:p>
     <w:p>
       <w:r>
-        <w:t>INSERT INTO `shipping` (`id_Shipping`, `NameShipping`) VALUES ('0', 'Thai</w:t>
+        <w:t>INSERT INTO `shipping` (`</w:t>
+      </w:r>
+      <w:proofErr w:type="spellStart"/>
+      <w:r>
+        <w:t>id_Shipping</w:t>
+      </w:r>
+      <w:proofErr w:type="spellEnd"/>
+      <w:r>
+        <w:t>`, `</w:t>
+      </w:r>
+      <w:proofErr w:type="spellStart"/>
+      <w:r>
+        <w:t>NameShipping</w:t>
+      </w:r>
+      <w:proofErr w:type="spellEnd"/>
+      <w:r>
+        <w:t>`) VALUES ('0', 'Thai</w:t>
       </w:r>
       <w:r>
         <w:t>land Post</w:t>
@@ -1903,15 +2411,87 @@
     <w:p/>
     <w:p>
       <w:r>
-        <w:t>INSERT INTO `payment` (`id_payment`, `Type_payment`, `Payment_Status`, `DatePayment`, `id_code`) VALUES ('0', 'VISA', 'pay', '2017-12-08', NULL);</w:t>
+        <w:t>INSERT INTO `payment` (`</w:t>
+      </w:r>
+      <w:proofErr w:type="spellStart"/>
+      <w:r>
+        <w:t>id_payment</w:t>
+      </w:r>
+      <w:proofErr w:type="spellEnd"/>
+      <w:r>
+        <w:t>`, `</w:t>
+      </w:r>
+      <w:proofErr w:type="spellStart"/>
+      <w:r>
+        <w:t>Type_payment</w:t>
+      </w:r>
+      <w:proofErr w:type="spellEnd"/>
+      <w:r>
+        <w:t>`, `</w:t>
+      </w:r>
+      <w:proofErr w:type="spellStart"/>
+      <w:r>
+        <w:t>Payment_Status</w:t>
+      </w:r>
+      <w:proofErr w:type="spellEnd"/>
+      <w:r>
+        <w:t>`, `</w:t>
+      </w:r>
+      <w:proofErr w:type="spellStart"/>
+      <w:r>
+        <w:t>DatePayment</w:t>
+      </w:r>
+      <w:proofErr w:type="spellEnd"/>
+      <w:r>
+        <w:t>`, `</w:t>
+      </w:r>
+      <w:proofErr w:type="spellStart"/>
+      <w:r>
+        <w:t>id_code</w:t>
+      </w:r>
+      <w:proofErr w:type="spellEnd"/>
+      <w:r>
+        <w:t>`) VALUES ('0', 'VISA', 'pay', '2017-12-08', NULL);</w:t>
       </w:r>
     </w:p>
     <w:p>
       <w:r>
-        <w:t xml:space="preserve">INSERT INTO `store_product_shipment` </w:t>
-      </w:r>
-      <w:r>
-        <w:t>(`id_shipment`, `id_order`, `id_payment`, `Status`</w:t>
+        <w:t>INSERT INTO `</w:t>
+      </w:r>
+      <w:proofErr w:type="spellStart"/>
+      <w:r>
+        <w:t>store_product_shipment</w:t>
+      </w:r>
+      <w:proofErr w:type="spellEnd"/>
+      <w:r>
+        <w:t xml:space="preserve">` </w:t>
+      </w:r>
+      <w:r>
+        <w:t>(`</w:t>
+      </w:r>
+      <w:proofErr w:type="spellStart"/>
+      <w:r>
+        <w:t>id_shipment</w:t>
+      </w:r>
+      <w:proofErr w:type="spellEnd"/>
+      <w:r>
+        <w:t>`, `</w:t>
+      </w:r>
+      <w:proofErr w:type="spellStart"/>
+      <w:r>
+        <w:t>id_order</w:t>
+      </w:r>
+      <w:proofErr w:type="spellEnd"/>
+      <w:r>
+        <w:t>`, `</w:t>
+      </w:r>
+      <w:proofErr w:type="spellStart"/>
+      <w:r>
+        <w:t>id_payment</w:t>
+      </w:r>
+      <w:proofErr w:type="spellEnd"/>
+      <w:r>
+        <w:t>`, `Status`</w:t>
       </w:r>
       <w:r>
         <w:t xml:space="preserve">, </w:t>
@@ -1919,9 +2499,12 @@
       <w:r>
         <w:t>`</w:t>
       </w:r>
+      <w:proofErr w:type="spellStart"/>
       <w:r>
         <w:t>id_store</w:t>
       </w:r>
+      <w:proofErr w:type="spellEnd"/>
+      <w:proofErr w:type="gramStart"/>
       <w:r>
         <w:t>`</w:t>
       </w:r>
@@ -1929,7 +2512,27 @@
         <w:t xml:space="preserve"> </w:t>
       </w:r>
       <w:r>
-        <w:t>, `id_shipping`, `ShipCode`)</w:t>
+        <w:t>,</w:t>
+      </w:r>
+      <w:proofErr w:type="gramEnd"/>
+      <w:r>
+        <w:t xml:space="preserve"> `</w:t>
+      </w:r>
+      <w:proofErr w:type="spellStart"/>
+      <w:r>
+        <w:t>id_shipping</w:t>
+      </w:r>
+      <w:proofErr w:type="spellEnd"/>
+      <w:r>
+        <w:t>`, `</w:t>
+      </w:r>
+      <w:proofErr w:type="spellStart"/>
+      <w:r>
+        <w:t>ShipCode</w:t>
+      </w:r>
+      <w:proofErr w:type="spellEnd"/>
+      <w:r>
+        <w:t>`)</w:t>
       </w:r>
       <w:r>
         <w:t xml:space="preserve"> VALUES ('0', '1', '1', '0'</w:t>
@@ -1956,10 +2559,66 @@
     <w:p/>
     <w:p>
       <w:r>
-        <w:t xml:space="preserve">INSERT INTO `order_product` </w:t>
-      </w:r>
-      <w:r>
-        <w:t>(`id_order`, `id_user`, `Date_order`, `Tax`, `Name`, `LastName`, `Tel`, `Address`, `Zip`, `Send_email_order`, `Totalprice`)</w:t>
+        <w:t>INSERT INTO `</w:t>
+      </w:r>
+      <w:proofErr w:type="spellStart"/>
+      <w:r>
+        <w:t>order_product</w:t>
+      </w:r>
+      <w:proofErr w:type="spellEnd"/>
+      <w:r>
+        <w:t xml:space="preserve">` </w:t>
+      </w:r>
+      <w:r>
+        <w:t>(`</w:t>
+      </w:r>
+      <w:proofErr w:type="spellStart"/>
+      <w:r>
+        <w:t>id_order</w:t>
+      </w:r>
+      <w:proofErr w:type="spellEnd"/>
+      <w:r>
+        <w:t>`, `</w:t>
+      </w:r>
+      <w:proofErr w:type="spellStart"/>
+      <w:r>
+        <w:t>id_user</w:t>
+      </w:r>
+      <w:proofErr w:type="spellEnd"/>
+      <w:r>
+        <w:t>`, `</w:t>
+      </w:r>
+      <w:proofErr w:type="spellStart"/>
+      <w:r>
+        <w:t>Date_order</w:t>
+      </w:r>
+      <w:proofErr w:type="spellEnd"/>
+      <w:r>
+        <w:t>`, `Tax`, `Name`, `</w:t>
+      </w:r>
+      <w:proofErr w:type="spellStart"/>
+      <w:r>
+        <w:t>LastName</w:t>
+      </w:r>
+      <w:proofErr w:type="spellEnd"/>
+      <w:r>
+        <w:t>`, `Tel`, `Address`, `Zip`, `</w:t>
+      </w:r>
+      <w:proofErr w:type="spellStart"/>
+      <w:r>
+        <w:t>Send_email_order</w:t>
+      </w:r>
+      <w:proofErr w:type="spellEnd"/>
+      <w:r>
+        <w:t>`, `</w:t>
+      </w:r>
+      <w:proofErr w:type="spellStart"/>
+      <w:r>
+        <w:t>Totalprice</w:t>
+      </w:r>
+      <w:proofErr w:type="spellEnd"/>
+      <w:r>
+        <w:t>`)</w:t>
       </w:r>
       <w:r>
         <w:t xml:space="preserve"> </w:t>
@@ -1979,9 +2638,11 @@
       <w:r>
         <w:t>','</w:t>
       </w:r>
+      <w:proofErr w:type="spellStart"/>
       <w:r>
         <w:t>Fumin</w:t>
       </w:r>
+      <w:proofErr w:type="spellEnd"/>
       <w:r>
         <w:t>'</w:t>
       </w:r>
@@ -2105,20 +2766,123 @@
     <w:p/>
     <w:p>
       <w:r>
-        <w:t>INSERT INTO `orderproductdetail` (`id_orderDetail`, `id_order`, `id_product`, `qty`, `Price`) VALUES ('0', '2', '2', '3', '4,000');</w:t>
+        <w:t>INSERT INTO `</w:t>
+      </w:r>
+      <w:proofErr w:type="spellStart"/>
+      <w:r>
+        <w:t>orderproductdetail</w:t>
+      </w:r>
+      <w:proofErr w:type="spellEnd"/>
+      <w:r>
+        <w:t>` (`</w:t>
+      </w:r>
+      <w:proofErr w:type="spellStart"/>
+      <w:r>
+        <w:t>id_orderDetail</w:t>
+      </w:r>
+      <w:proofErr w:type="spellEnd"/>
+      <w:r>
+        <w:t>`, `</w:t>
+      </w:r>
+      <w:proofErr w:type="spellStart"/>
+      <w:r>
+        <w:t>id_order</w:t>
+      </w:r>
+      <w:proofErr w:type="spellEnd"/>
+      <w:r>
+        <w:t>`, `</w:t>
+      </w:r>
+      <w:proofErr w:type="spellStart"/>
+      <w:r>
+        <w:t>id_product</w:t>
+      </w:r>
+      <w:proofErr w:type="spellEnd"/>
+      <w:r>
+        <w:t>`, `qty`, `Price`) VALUES ('0', '2', '2', '3', '4,000');</w:t>
       </w:r>
     </w:p>
     <w:p/>
     <w:p>
       <w:r>
-        <w:t>INSERT INTO `payment` (`id_payment`, `Type_payment`, `Payment_Status`, `DatePayment`, `id_code`) VALUES ('0', 'VISA', 'pay', '2017-12-08', NULL);</w:t>
+        <w:t>INSERT INTO `payment` (`</w:t>
+      </w:r>
+      <w:proofErr w:type="spellStart"/>
+      <w:r>
+        <w:t>id_payment</w:t>
+      </w:r>
+      <w:proofErr w:type="spellEnd"/>
+      <w:r>
+        <w:t>`, `</w:t>
+      </w:r>
+      <w:proofErr w:type="spellStart"/>
+      <w:r>
+        <w:t>Type_payment</w:t>
+      </w:r>
+      <w:proofErr w:type="spellEnd"/>
+      <w:r>
+        <w:t>`, `</w:t>
+      </w:r>
+      <w:proofErr w:type="spellStart"/>
+      <w:r>
+        <w:t>Payment_Status</w:t>
+      </w:r>
+      <w:proofErr w:type="spellEnd"/>
+      <w:r>
+        <w:t>`, `</w:t>
+      </w:r>
+      <w:proofErr w:type="spellStart"/>
+      <w:r>
+        <w:t>DatePayment</w:t>
+      </w:r>
+      <w:proofErr w:type="spellEnd"/>
+      <w:r>
+        <w:t>`, `</w:t>
+      </w:r>
+      <w:proofErr w:type="spellStart"/>
+      <w:r>
+        <w:t>id_code</w:t>
+      </w:r>
+      <w:proofErr w:type="spellEnd"/>
+      <w:r>
+        <w:t>`) VALUES ('0', 'VISA', 'pay', '2017-12-08', NULL);</w:t>
       </w:r>
     </w:p>
     <w:p/>
     <w:p>
       <w:r>
-        <w:lastRenderedPageBreak/>
-        <w:t>INSERT INTO `store_product_shipment` (`id_shipment`, `id_order`, `id_payment`, `Status`</w:t>
+        <w:t>INSERT INTO `</w:t>
+      </w:r>
+      <w:proofErr w:type="spellStart"/>
+      <w:r>
+        <w:t>store_product_shipment</w:t>
+      </w:r>
+      <w:proofErr w:type="spellEnd"/>
+      <w:r>
+        <w:t>` (`</w:t>
+      </w:r>
+      <w:proofErr w:type="spellStart"/>
+      <w:r>
+        <w:t>id_shipment</w:t>
+      </w:r>
+      <w:proofErr w:type="spellEnd"/>
+      <w:r>
+        <w:t>`, `</w:t>
+      </w:r>
+      <w:proofErr w:type="spellStart"/>
+      <w:r>
+        <w:t>id_order</w:t>
+      </w:r>
+      <w:proofErr w:type="spellEnd"/>
+      <w:r>
+        <w:t>`, `</w:t>
+      </w:r>
+      <w:proofErr w:type="spellStart"/>
+      <w:r>
+        <w:t>id_payment</w:t>
+      </w:r>
+      <w:proofErr w:type="spellEnd"/>
+      <w:r>
+        <w:t>`, `Status`</w:t>
       </w:r>
       <w:r>
         <w:t xml:space="preserve">, </w:t>
@@ -2126,14 +2890,32 @@
       <w:r>
         <w:t>`</w:t>
       </w:r>
+      <w:proofErr w:type="spellStart"/>
       <w:r>
         <w:t>id_store</w:t>
       </w:r>
+      <w:proofErr w:type="spellEnd"/>
       <w:r>
         <w:t>`</w:t>
       </w:r>
       <w:r>
-        <w:t>, `id_shipping`, `ShipCode`</w:t>
+        <w:t>, `</w:t>
+      </w:r>
+      <w:proofErr w:type="spellStart"/>
+      <w:r>
+        <w:t>id_shipping</w:t>
+      </w:r>
+      <w:proofErr w:type="spellEnd"/>
+      <w:r>
+        <w:t>`, `</w:t>
+      </w:r>
+      <w:proofErr w:type="spellStart"/>
+      <w:r>
+        <w:t>ShipCode</w:t>
+      </w:r>
+      <w:proofErr w:type="spellEnd"/>
+      <w:r>
+        <w:t>`</w:t>
       </w:r>
       <w:r>
         <w:t>) VALUES ('0', '2', '2', '0'</w:t>
@@ -2155,16 +2937,109 @@
       </w:r>
       <w:r>
         <w:t>, NULL);</w:t>
-      </w:r>
-      <w:r>
-        <w:t>s</w:t>
       </w:r>
       <w:bookmarkStart w:id="0" w:name="_GoBack"/>
       <w:bookmarkEnd w:id="0"/>
     </w:p>
     <w:p>
       <w:r>
-        <w:t>INSERT INTO `formregisterstore` (`id_formRegisterStore`, `NameStore`, `AvatarStore`, `AddressStore`, `TelStore`, `CityStore`, `StateStore`, `ZipStore`, `CountryStore`, `EmailStore`, `Password`, `textStory`) VALUES ('</w:t>
+        <w:t>INSERT INTO `</w:t>
+      </w:r>
+      <w:proofErr w:type="spellStart"/>
+      <w:r>
+        <w:t>formregisterstore</w:t>
+      </w:r>
+      <w:proofErr w:type="spellEnd"/>
+      <w:r>
+        <w:t>` (`</w:t>
+      </w:r>
+      <w:proofErr w:type="spellStart"/>
+      <w:r>
+        <w:t>id_formRegisterStore</w:t>
+      </w:r>
+      <w:proofErr w:type="spellEnd"/>
+      <w:r>
+        <w:t>`, `</w:t>
+      </w:r>
+      <w:proofErr w:type="spellStart"/>
+      <w:r>
+        <w:t>NameStore</w:t>
+      </w:r>
+      <w:proofErr w:type="spellEnd"/>
+      <w:r>
+        <w:t>`, `</w:t>
+      </w:r>
+      <w:proofErr w:type="spellStart"/>
+      <w:r>
+        <w:t>AvatarStore</w:t>
+      </w:r>
+      <w:proofErr w:type="spellEnd"/>
+      <w:r>
+        <w:t>`, `</w:t>
+      </w:r>
+      <w:proofErr w:type="spellStart"/>
+      <w:r>
+        <w:t>AddressStore</w:t>
+      </w:r>
+      <w:proofErr w:type="spellEnd"/>
+      <w:r>
+        <w:t>`, `</w:t>
+      </w:r>
+      <w:proofErr w:type="spellStart"/>
+      <w:r>
+        <w:t>TelStore</w:t>
+      </w:r>
+      <w:proofErr w:type="spellEnd"/>
+      <w:r>
+        <w:t>`, `</w:t>
+      </w:r>
+      <w:proofErr w:type="spellStart"/>
+      <w:r>
+        <w:t>CityStore</w:t>
+      </w:r>
+      <w:proofErr w:type="spellEnd"/>
+      <w:r>
+        <w:t>`, `</w:t>
+      </w:r>
+      <w:proofErr w:type="spellStart"/>
+      <w:r>
+        <w:t>StateStore</w:t>
+      </w:r>
+      <w:proofErr w:type="spellEnd"/>
+      <w:r>
+        <w:t>`, `</w:t>
+      </w:r>
+      <w:proofErr w:type="spellStart"/>
+      <w:r>
+        <w:t>ZipStore</w:t>
+      </w:r>
+      <w:proofErr w:type="spellEnd"/>
+      <w:r>
+        <w:t>`, `</w:t>
+      </w:r>
+      <w:proofErr w:type="spellStart"/>
+      <w:r>
+        <w:t>CountryStore</w:t>
+      </w:r>
+      <w:proofErr w:type="spellEnd"/>
+      <w:r>
+        <w:t>`, `</w:t>
+      </w:r>
+      <w:proofErr w:type="spellStart"/>
+      <w:r>
+        <w:t>EmailStore</w:t>
+      </w:r>
+      <w:proofErr w:type="spellEnd"/>
+      <w:r>
+        <w:t>`, `Password`, `</w:t>
+      </w:r>
+      <w:proofErr w:type="spellStart"/>
+      <w:r>
+        <w:t>textStory</w:t>
+      </w:r>
+      <w:proofErr w:type="spellEnd"/>
+      <w:r>
+        <w:t>`) VALUES ('</w:t>
       </w:r>
       <w:r>
         <w:rPr>
@@ -2174,7 +3049,15 @@
         <w:t>0</w:t>
       </w:r>
       <w:r>
-        <w:t>', 'FolkCharm', '---', '</w:t>
+        <w:t>', '</w:t>
+      </w:r>
+      <w:proofErr w:type="spellStart"/>
+      <w:r>
+        <w:t>FolkCharm</w:t>
+      </w:r>
+      <w:proofErr w:type="spellEnd"/>
+      <w:r>
+        <w:t>', '---', '</w:t>
       </w:r>
       <w:r>
         <w:rPr>
@@ -2234,7 +3117,11 @@
         <w:t>ประเทศไทย</w:t>
       </w:r>
       <w:r>
-        <w:t>', 'folkChram@info.com', MD</w:t>
+        <w:t xml:space="preserve">', </w:t>
+      </w:r>
+      <w:r>
+        <w:lastRenderedPageBreak/>
+        <w:t>'folkChram@info.com', MD</w:t>
       </w:r>
       <w:r>
         <w:rPr>
@@ -2269,7 +3156,39 @@
     </w:p>
     <w:p>
       <w:r>
-        <w:t>INSERT INTO `hotproduct` (`id_hotproduct`, `id_product`, `urlimg`) VALUES ('0', '1', 'images/detailProduct1.png'), ('0', '2', 'images/detailProduct2.png');</w:t>
+        <w:t>INSERT INTO `</w:t>
+      </w:r>
+      <w:proofErr w:type="spellStart"/>
+      <w:r>
+        <w:t>hotproduct</w:t>
+      </w:r>
+      <w:proofErr w:type="spellEnd"/>
+      <w:r>
+        <w:t>` (`</w:t>
+      </w:r>
+      <w:proofErr w:type="spellStart"/>
+      <w:r>
+        <w:t>id_hotproduct</w:t>
+      </w:r>
+      <w:proofErr w:type="spellEnd"/>
+      <w:r>
+        <w:t>`, `</w:t>
+      </w:r>
+      <w:proofErr w:type="spellStart"/>
+      <w:r>
+        <w:t>id_product</w:t>
+      </w:r>
+      <w:proofErr w:type="spellEnd"/>
+      <w:r>
+        <w:t>`, `</w:t>
+      </w:r>
+      <w:proofErr w:type="spellStart"/>
+      <w:r>
+        <w:t>urlimg</w:t>
+      </w:r>
+      <w:proofErr w:type="spellEnd"/>
+      <w:r>
+        <w:t>`) VALUES ('0', '1', 'images/detailProduct1.png'), ('0', '2', 'images/detailProduct2.png');</w:t>
       </w:r>
     </w:p>
     <w:p>
@@ -2279,7 +3198,23 @@
         </w:rPr>
       </w:pPr>
       <w:r>
-        <w:t>INSERT INTO `adminluxor` (`id_admin`, `username`, `password`) VALUES ('0', 'Admin', MD5('1234'));</w:t>
+        <w:t>INSERT INTO `</w:t>
+      </w:r>
+      <w:proofErr w:type="spellStart"/>
+      <w:r>
+        <w:t>adminluxor</w:t>
+      </w:r>
+      <w:proofErr w:type="spellEnd"/>
+      <w:r>
+        <w:t>` (`</w:t>
+      </w:r>
+      <w:proofErr w:type="spellStart"/>
+      <w:r>
+        <w:t>id_admin</w:t>
+      </w:r>
+      <w:proofErr w:type="spellEnd"/>
+      <w:r>
+        <w:t>`, `username`, `password`) VALUES ('0', 'Admin', MD5('1234'));</w:t>
       </w:r>
     </w:p>
     <w:sectPr>
@@ -2293,7 +3228,7 @@
 </file>
 
 <file path=word/styles.xml><?xml version="1.0" encoding="utf-8"?>
-<w:styles xmlns:mc="http://schemas.openxmlformats.org/markup-compatibility/2006" xmlns:r="http://schemas.openxmlformats.org/officeDocument/2006/relationships" xmlns:w="http://schemas.openxmlformats.org/wordprocessingml/2006/main" xmlns:w14="http://schemas.microsoft.com/office/word/2010/wordml" xmlns:w15="http://schemas.microsoft.com/office/word/2012/wordml" mc:Ignorable="w14 w15">
+<w:styles xmlns:mc="http://schemas.openxmlformats.org/markup-compatibility/2006" xmlns:r="http://schemas.openxmlformats.org/officeDocument/2006/relationships" xmlns:w="http://schemas.openxmlformats.org/wordprocessingml/2006/main" xmlns:w14="http://schemas.microsoft.com/office/word/2010/wordml" xmlns:w15="http://schemas.microsoft.com/office/word/2012/wordml" xmlns:w16cid="http://schemas.microsoft.com/office/word/2016/wordml/cid" xmlns:w16se="http://schemas.microsoft.com/office/word/2015/wordml/symex" mc:Ignorable="w14 w15 w16se w16cid">
   <w:docDefaults>
     <w:rPrDefault>
       <w:rPr>
@@ -2309,7 +3244,7 @@
       </w:pPr>
     </w:pPrDefault>
   </w:docDefaults>
-  <w:latentStyles w:defLockedState="0" w:defUIPriority="99" w:defSemiHidden="0" w:defUnhideWhenUsed="0" w:defQFormat="0" w:count="380">
+  <w:latentStyles w:defLockedState="0" w:defUIPriority="99" w:defSemiHidden="0" w:defUnhideWhenUsed="0" w:defQFormat="0" w:count="375">
     <w:lsdException w:name="Normal" w:uiPriority="0" w:qFormat="1"/>
     <w:lsdException w:name="heading 1" w:uiPriority="9" w:qFormat="1"/>
     <w:lsdException w:name="heading 2" w:semiHidden="1" w:uiPriority="9" w:unhideWhenUsed="1" w:qFormat="1"/>

</xml_diff>